<commit_message>
berhasil memperbaiki edit dokumen dan memperbaiki nomor urut surat buat data dan edit data
</commit_message>
<xml_diff>
--- a/public/files/No.04161_BA-PPHP_DP_01.03_01.11_04_20.docx
+++ b/public/files/No.04161_BA-PPHP_DP_01.03_01.11_04_20.docx
@@ -247,7 +247,7 @@
           <w:szCs w:val="24"/>
           <w:lang w:eastAsia="id-ID"/>
         </w:rPr>
-        <w:t>M. Umar Hadi, S.Pd.</w:t>
+        <w:t>Chusnul Muawanah, S.T., MM.</w:t>
       </w:r>
     </w:p>
     <w:p>
@@ -296,7 +296,7 @@
           <w:szCs w:val="24"/>
           <w:lang w:eastAsia="id-ID"/>
         </w:rPr>
-        <w:t>19700417 198903 1003</w:t>
+        <w:t>19800104 200901 2004</w:t>
       </w:r>
     </w:p>
     <w:p>
@@ -2055,7 +2055,7 @@
           <w:szCs w:val="24"/>
           <w:lang w:eastAsia="id-ID"/>
         </w:rPr>
-        <w:t>M. Umar Hadi, S.Pd.</w:t>
+        <w:t>Chusnul Muawanah, S.T., MM.</w:t>
       </w:r>
     </w:p>
     <w:p>
@@ -2101,7 +2101,7 @@
           <w:szCs w:val="24"/>
           <w:lang w:eastAsia="id-ID"/>
         </w:rPr>
-        <w:t xml:space="preserve"> 19700417 198903 1003</w:t>
+        <w:t xml:space="preserve"> 19800104 200901 2004</w:t>
       </w:r>
       <w:r>
         <w:rPr>

</xml_diff>